<commit_message>
Finding problem with scaling function, backing up before modifying it
</commit_message>
<xml_diff>
--- a/Process book Updated.docx
+++ b/Process book Updated.docx
@@ -4,7 +4,6 @@
   <w:body>
     <w:p>
       <w:pPr>
-        <w:widowControl w:val="false"/>
         <w:spacing w:before="0" w:after="0" w:line="276"/>
         <w:ind w:right="0" w:left="0" w:firstLine="0"/>
         <w:jc w:val="left"/>
@@ -33,7 +32,6 @@
     </w:p>
     <w:p>
       <w:pPr>
-        <w:widowControl w:val="false"/>
         <w:spacing w:before="0" w:after="0" w:line="276"/>
         <w:ind w:right="0" w:left="0" w:firstLine="0"/>
         <w:jc w:val="left"/>
@@ -50,7 +48,6 @@
     </w:p>
     <w:p>
       <w:pPr>
-        <w:widowControl w:val="false"/>
         <w:numPr>
           <w:ilvl w:val="0"/>
           <w:numId w:val="2"/>
@@ -83,7 +80,6 @@
     </w:p>
     <w:p>
       <w:pPr>
-        <w:widowControl w:val="false"/>
         <w:spacing w:before="300" w:after="300" w:line="331"/>
         <w:ind w:right="0" w:left="0" w:firstLine="0"/>
         <w:jc w:val="left"/>
@@ -137,7 +133,6 @@
     </w:p>
     <w:p>
       <w:pPr>
-        <w:widowControl w:val="false"/>
         <w:spacing w:before="300" w:after="300" w:line="331"/>
         <w:ind w:right="0" w:left="0" w:firstLine="0"/>
         <w:jc w:val="left"/>
@@ -190,24 +185,22 @@
     </w:p>
     <w:p>
       <w:pPr>
-        <w:widowControl w:val="false"/>
-        <w:spacing w:before="300" w:after="300" w:line="276"/>
-        <w:ind w:right="0" w:left="0" w:firstLine="0"/>
-        <w:jc w:val="left"/>
-        <w:rPr>
-          <w:rFonts w:ascii="Arial" w:hAnsi="Arial" w:cs="Arial" w:eastAsia="Arial"/>
-          <w:color w:val="000000"/>
-          <w:spacing w:val="0"/>
-          <w:position w:val="0"/>
-          <w:sz w:val="21"/>
-          <w:u w:val="single"/>
-          <w:shd w:fill="auto" w:val="clear"/>
-        </w:rPr>
-      </w:pPr>
-    </w:p>
-    <w:p>
-      <w:pPr>
-        <w:widowControl w:val="false"/>
+        <w:spacing w:before="300" w:after="300" w:line="276"/>
+        <w:ind w:right="0" w:left="0" w:firstLine="0"/>
+        <w:jc w:val="left"/>
+        <w:rPr>
+          <w:rFonts w:ascii="Arial" w:hAnsi="Arial" w:cs="Arial" w:eastAsia="Arial"/>
+          <w:color w:val="000000"/>
+          <w:spacing w:val="0"/>
+          <w:position w:val="0"/>
+          <w:sz w:val="21"/>
+          <w:u w:val="single"/>
+          <w:shd w:fill="auto" w:val="clear"/>
+        </w:rPr>
+      </w:pPr>
+    </w:p>
+    <w:p>
+      <w:pPr>
         <w:numPr>
           <w:ilvl w:val="0"/>
           <w:numId w:val="5"/>
@@ -240,24 +233,22 @@
     </w:p>
     <w:p>
       <w:pPr>
-        <w:widowControl w:val="false"/>
-        <w:spacing w:before="300" w:after="300" w:line="276"/>
-        <w:ind w:right="0" w:left="0" w:firstLine="0"/>
-        <w:jc w:val="left"/>
-        <w:rPr>
-          <w:rFonts w:ascii="Arial" w:hAnsi="Arial" w:cs="Arial" w:eastAsia="Arial"/>
-          <w:color w:val="000000"/>
-          <w:spacing w:val="0"/>
-          <w:position w:val="0"/>
-          <w:sz w:val="21"/>
-          <w:u w:val="single"/>
-          <w:shd w:fill="auto" w:val="clear"/>
-        </w:rPr>
-      </w:pPr>
-    </w:p>
-    <w:p>
-      <w:pPr>
-        <w:widowControl w:val="false"/>
+        <w:spacing w:before="300" w:after="300" w:line="276"/>
+        <w:ind w:right="0" w:left="0" w:firstLine="0"/>
+        <w:jc w:val="left"/>
+        <w:rPr>
+          <w:rFonts w:ascii="Arial" w:hAnsi="Arial" w:cs="Arial" w:eastAsia="Arial"/>
+          <w:color w:val="000000"/>
+          <w:spacing w:val="0"/>
+          <w:position w:val="0"/>
+          <w:sz w:val="21"/>
+          <w:u w:val="single"/>
+          <w:shd w:fill="auto" w:val="clear"/>
+        </w:rPr>
+      </w:pPr>
+    </w:p>
+    <w:p>
+      <w:pPr>
         <w:spacing w:before="300" w:after="300" w:line="276"/>
         <w:ind w:right="0" w:left="0" w:firstLine="0"/>
         <w:jc w:val="left"/>
@@ -286,7 +277,6 @@
     </w:p>
     <w:p>
       <w:pPr>
-        <w:widowControl w:val="false"/>
         <w:spacing w:before="300" w:after="300" w:line="276"/>
         <w:ind w:right="0" w:left="0" w:firstLine="0"/>
         <w:jc w:val="left"/>
@@ -315,7 +305,6 @@
     </w:p>
     <w:p>
       <w:pPr>
-        <w:widowControl w:val="false"/>
         <w:spacing w:before="300" w:after="300" w:line="276"/>
         <w:ind w:right="0" w:left="0" w:firstLine="0"/>
         <w:jc w:val="left"/>
@@ -344,7 +333,6 @@
     </w:p>
     <w:p>
       <w:pPr>
-        <w:widowControl w:val="false"/>
         <w:spacing w:before="300" w:after="300" w:line="276"/>
         <w:ind w:right="0" w:left="0" w:firstLine="0"/>
         <w:jc w:val="left"/>
@@ -373,24 +361,22 @@
     </w:p>
     <w:p>
       <w:pPr>
-        <w:widowControl w:val="false"/>
-        <w:spacing w:before="300" w:after="300" w:line="276"/>
-        <w:ind w:right="0" w:left="0" w:firstLine="0"/>
-        <w:jc w:val="left"/>
-        <w:rPr>
-          <w:rFonts w:ascii="Arial" w:hAnsi="Arial" w:cs="Arial" w:eastAsia="Arial"/>
-          <w:color w:val="000000"/>
-          <w:spacing w:val="0"/>
-          <w:position w:val="0"/>
-          <w:sz w:val="21"/>
-          <w:u w:val="single"/>
-          <w:shd w:fill="auto" w:val="clear"/>
-        </w:rPr>
-      </w:pPr>
-    </w:p>
-    <w:p>
-      <w:pPr>
-        <w:widowControl w:val="false"/>
+        <w:spacing w:before="300" w:after="300" w:line="276"/>
+        <w:ind w:right="0" w:left="0" w:firstLine="0"/>
+        <w:jc w:val="left"/>
+        <w:rPr>
+          <w:rFonts w:ascii="Arial" w:hAnsi="Arial" w:cs="Arial" w:eastAsia="Arial"/>
+          <w:color w:val="000000"/>
+          <w:spacing w:val="0"/>
+          <w:position w:val="0"/>
+          <w:sz w:val="21"/>
+          <w:u w:val="single"/>
+          <w:shd w:fill="auto" w:val="clear"/>
+        </w:rPr>
+      </w:pPr>
+    </w:p>
+    <w:p>
+      <w:pPr>
         <w:numPr>
           <w:ilvl w:val="0"/>
           <w:numId w:val="7"/>
@@ -435,7 +421,6 @@
     </w:p>
     <w:p>
       <w:pPr>
-        <w:widowControl w:val="false"/>
         <w:spacing w:before="300" w:after="300" w:line="276"/>
         <w:ind w:right="0" w:left="0" w:firstLine="0"/>
         <w:jc w:val="left"/>
@@ -464,7 +449,6 @@
     </w:p>
     <w:p>
       <w:pPr>
-        <w:widowControl w:val="false"/>
         <w:spacing w:before="300" w:after="300" w:line="276"/>
         <w:ind w:right="0" w:left="0" w:firstLine="0"/>
         <w:jc w:val="left"/>
@@ -493,7 +477,6 @@
     </w:p>
     <w:p>
       <w:pPr>
-        <w:widowControl w:val="false"/>
         <w:spacing w:before="300" w:after="300" w:line="276"/>
         <w:ind w:right="0" w:left="0" w:firstLine="0"/>
         <w:jc w:val="left"/>
@@ -522,7 +505,6 @@
     </w:p>
     <w:p>
       <w:pPr>
-        <w:widowControl w:val="false"/>
         <w:spacing w:before="300" w:after="300" w:line="276"/>
         <w:ind w:right="0" w:left="0" w:firstLine="0"/>
         <w:jc w:val="left"/>
@@ -551,24 +533,22 @@
     </w:p>
     <w:p>
       <w:pPr>
-        <w:widowControl w:val="false"/>
-        <w:spacing w:before="300" w:after="300" w:line="276"/>
-        <w:ind w:right="0" w:left="0" w:firstLine="0"/>
-        <w:jc w:val="left"/>
-        <w:rPr>
-          <w:rFonts w:ascii="Arial" w:hAnsi="Arial" w:cs="Arial" w:eastAsia="Arial"/>
-          <w:color w:val="000000"/>
-          <w:spacing w:val="0"/>
-          <w:position w:val="0"/>
-          <w:sz w:val="21"/>
-          <w:u w:val="single"/>
-          <w:shd w:fill="auto" w:val="clear"/>
-        </w:rPr>
-      </w:pPr>
-    </w:p>
-    <w:p>
-      <w:pPr>
-        <w:widowControl w:val="false"/>
+        <w:spacing w:before="300" w:after="300" w:line="276"/>
+        <w:ind w:right="0" w:left="0" w:firstLine="0"/>
+        <w:jc w:val="left"/>
+        <w:rPr>
+          <w:rFonts w:ascii="Arial" w:hAnsi="Arial" w:cs="Arial" w:eastAsia="Arial"/>
+          <w:color w:val="000000"/>
+          <w:spacing w:val="0"/>
+          <w:position w:val="0"/>
+          <w:sz w:val="21"/>
+          <w:u w:val="single"/>
+          <w:shd w:fill="auto" w:val="clear"/>
+        </w:rPr>
+      </w:pPr>
+    </w:p>
+    <w:p>
+      <w:pPr>
         <w:spacing w:before="300" w:after="300" w:line="276"/>
         <w:ind w:right="0" w:left="0" w:firstLine="0"/>
         <w:jc w:val="left"/>
@@ -597,7 +577,6 @@
     </w:p>
     <w:p>
       <w:pPr>
-        <w:widowControl w:val="false"/>
         <w:spacing w:before="300" w:after="300" w:line="276"/>
         <w:ind w:right="0" w:left="0" w:firstLine="0"/>
         <w:jc w:val="left"/>
@@ -650,7 +629,6 @@
     </w:p>
     <w:p>
       <w:pPr>
-        <w:widowControl w:val="false"/>
         <w:spacing w:before="300" w:after="300" w:line="276"/>
         <w:ind w:right="0" w:left="0" w:firstLine="0"/>
         <w:jc w:val="left"/>
@@ -679,7 +657,6 @@
     </w:p>
     <w:p>
       <w:pPr>
-        <w:widowControl w:val="false"/>
         <w:spacing w:before="300" w:after="300" w:line="276"/>
         <w:ind w:right="0" w:left="0" w:firstLine="0"/>
         <w:jc w:val="left"/>
@@ -708,7 +685,6 @@
     </w:p>
     <w:p>
       <w:pPr>
-        <w:widowControl w:val="false"/>
         <w:spacing w:before="300" w:after="300" w:line="276"/>
         <w:ind w:right="0" w:left="0" w:firstLine="0"/>
         <w:jc w:val="left"/>
@@ -737,7 +713,6 @@
     </w:p>
     <w:p>
       <w:pPr>
-        <w:widowControl w:val="false"/>
         <w:spacing w:before="300" w:after="300" w:line="276"/>
         <w:ind w:right="0" w:left="0" w:firstLine="0"/>
         <w:jc w:val="left"/>
@@ -766,7 +741,6 @@
     </w:p>
     <w:p>
       <w:pPr>
-        <w:widowControl w:val="false"/>
         <w:spacing w:before="300" w:after="300" w:line="276"/>
         <w:ind w:right="0" w:left="0" w:firstLine="0"/>
         <w:jc w:val="left"/>
@@ -795,7 +769,6 @@
     </w:p>
     <w:p>
       <w:pPr>
-        <w:widowControl w:val="false"/>
         <w:spacing w:before="300" w:after="300" w:line="276"/>
         <w:ind w:right="0" w:left="0" w:firstLine="0"/>
         <w:jc w:val="left"/>
@@ -824,7 +797,6 @@
     </w:p>
     <w:p>
       <w:pPr>
-        <w:widowControl w:val="false"/>
         <w:spacing w:before="300" w:after="300" w:line="276"/>
         <w:ind w:right="0" w:left="0" w:firstLine="0"/>
         <w:jc w:val="left"/>
@@ -853,7 +825,6 @@
     </w:p>
     <w:p>
       <w:pPr>
-        <w:widowControl w:val="false"/>
         <w:spacing w:before="300" w:after="300" w:line="276"/>
         <w:ind w:right="0" w:left="0" w:firstLine="0"/>
         <w:jc w:val="left"/>
@@ -882,92 +853,170 @@
     </w:p>
     <w:p>
       <w:pPr>
-        <w:widowControl w:val="false"/>
-        <w:spacing w:before="300" w:after="300" w:line="276"/>
-        <w:ind w:right="0" w:left="0" w:firstLine="0"/>
-        <w:jc w:val="left"/>
-        <w:rPr>
-          <w:rFonts w:ascii="Arial" w:hAnsi="Arial" w:cs="Arial" w:eastAsia="Arial"/>
-          <w:color w:val="000000"/>
-          <w:spacing w:val="0"/>
-          <w:position w:val="0"/>
-          <w:sz w:val="21"/>
-          <w:u w:val="single"/>
-          <w:shd w:fill="auto" w:val="clear"/>
-        </w:rPr>
-      </w:pPr>
-    </w:p>
-    <w:p>
-      <w:pPr>
-        <w:widowControl w:val="false"/>
-        <w:spacing w:before="300" w:after="300" w:line="276"/>
-        <w:ind w:right="0" w:left="0" w:firstLine="0"/>
-        <w:jc w:val="left"/>
-        <w:rPr>
-          <w:rFonts w:ascii="Arial" w:hAnsi="Arial" w:cs="Arial" w:eastAsia="Arial"/>
-          <w:color w:val="000000"/>
-          <w:spacing w:val="0"/>
-          <w:position w:val="0"/>
-          <w:sz w:val="21"/>
-          <w:u w:val="single"/>
-          <w:shd w:fill="auto" w:val="clear"/>
-        </w:rPr>
-      </w:pPr>
-    </w:p>
-    <w:p>
-      <w:pPr>
-        <w:widowControl w:val="false"/>
-        <w:spacing w:before="300" w:after="300" w:line="276"/>
-        <w:ind w:right="0" w:left="0" w:firstLine="0"/>
-        <w:jc w:val="left"/>
-        <w:rPr>
-          <w:rFonts w:ascii="Arial" w:hAnsi="Arial" w:cs="Arial" w:eastAsia="Arial"/>
-          <w:color w:val="000000"/>
-          <w:spacing w:val="0"/>
-          <w:position w:val="0"/>
-          <w:sz w:val="21"/>
-          <w:u w:val="single"/>
-          <w:shd w:fill="auto" w:val="clear"/>
-        </w:rPr>
-      </w:pPr>
-    </w:p>
-    <w:p>
-      <w:pPr>
-        <w:widowControl w:val="false"/>
-        <w:spacing w:before="300" w:after="300" w:line="276"/>
-        <w:ind w:right="0" w:left="0" w:firstLine="0"/>
-        <w:jc w:val="left"/>
-        <w:rPr>
-          <w:rFonts w:ascii="Arial" w:hAnsi="Arial" w:cs="Arial" w:eastAsia="Arial"/>
-          <w:color w:val="000000"/>
-          <w:spacing w:val="0"/>
-          <w:position w:val="0"/>
-          <w:sz w:val="21"/>
-          <w:u w:val="single"/>
-          <w:shd w:fill="auto" w:val="clear"/>
-        </w:rPr>
-      </w:pPr>
-    </w:p>
-    <w:p>
-      <w:pPr>
-        <w:widowControl w:val="false"/>
-        <w:spacing w:before="300" w:after="300" w:line="276"/>
-        <w:ind w:right="0" w:left="0" w:firstLine="0"/>
-        <w:jc w:val="left"/>
-        <w:rPr>
-          <w:rFonts w:ascii="Arial" w:hAnsi="Arial" w:cs="Arial" w:eastAsia="Arial"/>
-          <w:color w:val="000000"/>
-          <w:spacing w:val="0"/>
-          <w:position w:val="0"/>
-          <w:sz w:val="21"/>
-          <w:u w:val="single"/>
-          <w:shd w:fill="auto" w:val="clear"/>
-        </w:rPr>
-      </w:pPr>
-    </w:p>
-    <w:p>
-      <w:pPr>
-        <w:widowControl w:val="false"/>
+        <w:spacing w:before="300" w:after="300" w:line="276"/>
+        <w:ind w:right="0" w:left="0" w:firstLine="0"/>
+        <w:jc w:val="left"/>
+        <w:rPr>
+          <w:rFonts w:ascii="Arial" w:hAnsi="Arial" w:cs="Arial" w:eastAsia="Arial"/>
+          <w:color w:val="000000"/>
+          <w:spacing w:val="0"/>
+          <w:position w:val="0"/>
+          <w:sz w:val="21"/>
+          <w:u w:val="single"/>
+          <w:shd w:fill="auto" w:val="clear"/>
+        </w:rPr>
+      </w:pPr>
+      <w:r>
+        <w:rPr>
+          <w:rFonts w:ascii="Arial" w:hAnsi="Arial" w:cs="Arial" w:eastAsia="Arial"/>
+          <w:color w:val="000000"/>
+          <w:spacing w:val="0"/>
+          <w:position w:val="0"/>
+          <w:sz w:val="21"/>
+          <w:u w:val="single"/>
+          <w:shd w:fill="auto" w:val="clear"/>
+        </w:rPr>
+        <w:t xml:space="preserve">The updateTree function takes a lot of running time when more nodes were displayed as persistence goes down. We need to check each part of the function using console.time and console.timeEnd. We will think of what can be done accordingly after we figure out which part causes the lagging behavior in the front end. </w:t>
+      </w:r>
+    </w:p>
+    <w:p>
+      <w:pPr>
+        <w:spacing w:before="300" w:after="300" w:line="276"/>
+        <w:ind w:right="0" w:left="0" w:firstLine="0"/>
+        <w:jc w:val="left"/>
+        <w:rPr>
+          <w:rFonts w:ascii="Arial" w:hAnsi="Arial" w:cs="Arial" w:eastAsia="Arial"/>
+          <w:color w:val="000000"/>
+          <w:spacing w:val="0"/>
+          <w:position w:val="0"/>
+          <w:sz w:val="21"/>
+          <w:u w:val="single"/>
+          <w:shd w:fill="auto" w:val="clear"/>
+        </w:rPr>
+      </w:pPr>
+      <w:r>
+        <w:rPr>
+          <w:rFonts w:ascii="Arial" w:hAnsi="Arial" w:cs="Arial" w:eastAsia="Arial"/>
+          <w:color w:val="000000"/>
+          <w:spacing w:val="0"/>
+          <w:position w:val="0"/>
+          <w:sz w:val="21"/>
+          <w:u w:val="single"/>
+          <w:shd w:fill="auto" w:val="clear"/>
+        </w:rPr>
+        <w:t xml:space="preserve">It turned out that redrawing (transforming) nodes and links took most of the time, though we only updated the visible nodes and links, which should not take that much time. Anyway, we need to think of an alternative way to update the tree. </w:t>
+      </w:r>
+    </w:p>
+    <w:p>
+      <w:pPr>
+        <w:spacing w:before="300" w:after="300" w:line="276"/>
+        <w:ind w:right="0" w:left="0" w:firstLine="0"/>
+        <w:jc w:val="left"/>
+        <w:rPr>
+          <w:rFonts w:ascii="Arial" w:hAnsi="Arial" w:cs="Arial" w:eastAsia="Arial"/>
+          <w:color w:val="000000"/>
+          <w:spacing w:val="0"/>
+          <w:position w:val="0"/>
+          <w:sz w:val="21"/>
+          <w:u w:val="single"/>
+          <w:shd w:fill="auto" w:val="clear"/>
+        </w:rPr>
+      </w:pPr>
+      <w:r>
+        <w:rPr>
+          <w:rFonts w:ascii="Arial" w:hAnsi="Arial" w:cs="Arial" w:eastAsia="Arial"/>
+          <w:color w:val="000000"/>
+          <w:spacing w:val="0"/>
+          <w:position w:val="0"/>
+          <w:sz w:val="21"/>
+          <w:u w:val="single"/>
+          <w:shd w:fill="auto" w:val="clear"/>
+        </w:rPr>
+        <w:t xml:space="preserve">As we analyze further, we find out the scaling function we write ourselves caused this problem. We were transforming the nodes and links based on the relationship between visible tree and the overall tree structure. We will think of an alternative way to do this. </w:t>
+      </w:r>
+    </w:p>
+    <w:p>
+      <w:pPr>
+        <w:spacing w:before="300" w:after="300" w:line="276"/>
+        <w:ind w:right="0" w:left="0" w:firstLine="0"/>
+        <w:jc w:val="left"/>
+        <w:rPr>
+          <w:rFonts w:ascii="Arial" w:hAnsi="Arial" w:cs="Arial" w:eastAsia="Arial"/>
+          <w:color w:val="000000"/>
+          <w:spacing w:val="0"/>
+          <w:position w:val="0"/>
+          <w:sz w:val="21"/>
+          <w:u w:val="single"/>
+          <w:shd w:fill="auto" w:val="clear"/>
+        </w:rPr>
+      </w:pPr>
+    </w:p>
+    <w:p>
+      <w:pPr>
+        <w:spacing w:before="300" w:after="300" w:line="276"/>
+        <w:ind w:right="0" w:left="0" w:firstLine="0"/>
+        <w:jc w:val="left"/>
+        <w:rPr>
+          <w:rFonts w:ascii="Arial" w:hAnsi="Arial" w:cs="Arial" w:eastAsia="Arial"/>
+          <w:color w:val="000000"/>
+          <w:spacing w:val="0"/>
+          <w:position w:val="0"/>
+          <w:sz w:val="21"/>
+          <w:u w:val="single"/>
+          <w:shd w:fill="auto" w:val="clear"/>
+        </w:rPr>
+      </w:pPr>
+    </w:p>
+    <w:p>
+      <w:pPr>
+        <w:spacing w:before="300" w:after="300" w:line="276"/>
+        <w:ind w:right="0" w:left="0" w:firstLine="0"/>
+        <w:jc w:val="left"/>
+        <w:rPr>
+          <w:rFonts w:ascii="Arial" w:hAnsi="Arial" w:cs="Arial" w:eastAsia="Arial"/>
+          <w:color w:val="000000"/>
+          <w:spacing w:val="0"/>
+          <w:position w:val="0"/>
+          <w:sz w:val="21"/>
+          <w:u w:val="single"/>
+          <w:shd w:fill="auto" w:val="clear"/>
+        </w:rPr>
+      </w:pPr>
+    </w:p>
+    <w:p>
+      <w:pPr>
+        <w:spacing w:before="300" w:after="300" w:line="276"/>
+        <w:ind w:right="0" w:left="0" w:firstLine="0"/>
+        <w:jc w:val="left"/>
+        <w:rPr>
+          <w:rFonts w:ascii="Arial" w:hAnsi="Arial" w:cs="Arial" w:eastAsia="Arial"/>
+          <w:color w:val="000000"/>
+          <w:spacing w:val="0"/>
+          <w:position w:val="0"/>
+          <w:sz w:val="21"/>
+          <w:u w:val="single"/>
+          <w:shd w:fill="auto" w:val="clear"/>
+        </w:rPr>
+      </w:pPr>
+    </w:p>
+    <w:p>
+      <w:pPr>
+        <w:spacing w:before="300" w:after="300" w:line="276"/>
+        <w:ind w:right="0" w:left="0" w:firstLine="0"/>
+        <w:jc w:val="left"/>
+        <w:rPr>
+          <w:rFonts w:ascii="Arial" w:hAnsi="Arial" w:cs="Arial" w:eastAsia="Arial"/>
+          <w:color w:val="000000"/>
+          <w:spacing w:val="0"/>
+          <w:position w:val="0"/>
+          <w:sz w:val="21"/>
+          <w:u w:val="single"/>
+          <w:shd w:fill="auto" w:val="clear"/>
+        </w:rPr>
+      </w:pPr>
+    </w:p>
+    <w:p>
+      <w:pPr>
         <w:numPr>
           <w:ilvl w:val="0"/>
           <w:numId w:val="9"/>
@@ -1000,7 +1049,6 @@
     </w:p>
     <w:p>
       <w:pPr>
-        <w:widowControl w:val="false"/>
         <w:numPr>
           <w:ilvl w:val="0"/>
           <w:numId w:val="9"/>
@@ -1033,7 +1081,6 @@
     </w:p>
     <w:p>
       <w:pPr>
-        <w:widowControl w:val="false"/>
         <w:numPr>
           <w:ilvl w:val="0"/>
           <w:numId w:val="9"/>
@@ -1066,7 +1113,6 @@
     </w:p>
     <w:p>
       <w:pPr>
-        <w:widowControl w:val="false"/>
         <w:numPr>
           <w:ilvl w:val="0"/>
           <w:numId w:val="9"/>
@@ -1099,24 +1145,22 @@
     </w:p>
     <w:p>
       <w:pPr>
-        <w:widowControl w:val="false"/>
-        <w:spacing w:before="300" w:after="300" w:line="276"/>
-        <w:ind w:right="0" w:left="0" w:firstLine="0"/>
-        <w:jc w:val="left"/>
-        <w:rPr>
-          <w:rFonts w:ascii="Arial" w:hAnsi="Arial" w:cs="Arial" w:eastAsia="Arial"/>
-          <w:color w:val="000000"/>
-          <w:spacing w:val="0"/>
-          <w:position w:val="0"/>
-          <w:sz w:val="21"/>
-          <w:u w:val="single"/>
-          <w:shd w:fill="auto" w:val="clear"/>
-        </w:rPr>
-      </w:pPr>
-    </w:p>
-    <w:p>
-      <w:pPr>
-        <w:widowControl w:val="false"/>
+        <w:spacing w:before="300" w:after="300" w:line="276"/>
+        <w:ind w:right="0" w:left="0" w:firstLine="0"/>
+        <w:jc w:val="left"/>
+        <w:rPr>
+          <w:rFonts w:ascii="Arial" w:hAnsi="Arial" w:cs="Arial" w:eastAsia="Arial"/>
+          <w:color w:val="000000"/>
+          <w:spacing w:val="0"/>
+          <w:position w:val="0"/>
+          <w:sz w:val="21"/>
+          <w:u w:val="single"/>
+          <w:shd w:fill="auto" w:val="clear"/>
+        </w:rPr>
+      </w:pPr>
+    </w:p>
+    <w:p>
+      <w:pPr>
         <w:spacing w:before="0" w:after="0" w:line="276"/>
         <w:ind w:right="0" w:left="0" w:firstLine="0"/>
         <w:jc w:val="left"/>

</xml_diff>

<commit_message>
Change script to manager, Update Process book, Put down a to-do list
</commit_message>
<xml_diff>
--- a/Process book Updated.docx
+++ b/Process book Updated.docx
@@ -950,6 +950,130 @@
           <w:shd w:fill="auto" w:val="clear"/>
         </w:rPr>
       </w:pPr>
+      <w:r>
+        <w:rPr>
+          <w:rFonts w:ascii="Arial" w:hAnsi="Arial" w:cs="Arial" w:eastAsia="Arial"/>
+          <w:color w:val="000000"/>
+          <w:spacing w:val="0"/>
+          <w:position w:val="0"/>
+          <w:sz w:val="21"/>
+          <w:u w:val="single"/>
+          <w:shd w:fill="auto" w:val="clear"/>
+        </w:rPr>
+        <w:t xml:space="preserve">A scaling factor is calculated from visible tree and overall tree to transform the treenode. We can get rid of the lagging behavior of the visualization in this case. </w:t>
+      </w:r>
+    </w:p>
+    <w:p>
+      <w:pPr>
+        <w:spacing w:before="300" w:after="300" w:line="276"/>
+        <w:ind w:right="0" w:left="0" w:firstLine="0"/>
+        <w:jc w:val="left"/>
+        <w:rPr>
+          <w:rFonts w:ascii="Arial" w:hAnsi="Arial" w:cs="Arial" w:eastAsia="Arial"/>
+          <w:color w:val="000000"/>
+          <w:spacing w:val="0"/>
+          <w:position w:val="0"/>
+          <w:sz w:val="21"/>
+          <w:u w:val="single"/>
+          <w:shd w:fill="auto" w:val="clear"/>
+        </w:rPr>
+      </w:pPr>
+      <w:r>
+        <w:rPr>
+          <w:rFonts w:ascii="Arial" w:hAnsi="Arial" w:cs="Arial" w:eastAsia="Arial"/>
+          <w:color w:val="000000"/>
+          <w:spacing w:val="0"/>
+          <w:position w:val="0"/>
+          <w:sz w:val="21"/>
+          <w:u w:val="single"/>
+          <w:shd w:fill="auto" w:val="clear"/>
+        </w:rPr>
+        <w:t xml:space="preserve">We separate different classes of the visualizations so that these visualizations do not know and depend on each other. There is a manager script that knows about the behavior of all the classes and all the interactions are done in this class. </w:t>
+      </w:r>
+    </w:p>
+    <w:p>
+      <w:pPr>
+        <w:spacing w:before="300" w:after="300" w:line="276"/>
+        <w:ind w:right="0" w:left="0" w:firstLine="0"/>
+        <w:jc w:val="left"/>
+        <w:rPr>
+          <w:rFonts w:ascii="Arial" w:hAnsi="Arial" w:cs="Arial" w:eastAsia="Arial"/>
+          <w:color w:val="000000"/>
+          <w:spacing w:val="0"/>
+          <w:position w:val="0"/>
+          <w:sz w:val="21"/>
+          <w:u w:val="single"/>
+          <w:shd w:fill="auto" w:val="clear"/>
+        </w:rPr>
+      </w:pPr>
+      <w:r>
+        <w:rPr>
+          <w:rFonts w:ascii="Arial" w:hAnsi="Arial" w:cs="Arial" w:eastAsia="Arial"/>
+          <w:color w:val="000000"/>
+          <w:spacing w:val="0"/>
+          <w:position w:val="0"/>
+          <w:sz w:val="21"/>
+          <w:u w:val="single"/>
+          <w:shd w:fill="auto" w:val="clear"/>
+        </w:rPr>
+        <w:t xml:space="preserve">We add some animation when updating the tree structure. </w:t>
+      </w:r>
+    </w:p>
+    <w:p>
+      <w:pPr>
+        <w:spacing w:before="300" w:after="300" w:line="276"/>
+        <w:ind w:right="0" w:left="0" w:firstLine="0"/>
+        <w:jc w:val="left"/>
+        <w:rPr>
+          <w:rFonts w:ascii="Arial" w:hAnsi="Arial" w:cs="Arial" w:eastAsia="Arial"/>
+          <w:color w:val="000000"/>
+          <w:spacing w:val="0"/>
+          <w:position w:val="0"/>
+          <w:sz w:val="21"/>
+          <w:u w:val="single"/>
+          <w:shd w:fill="auto" w:val="clear"/>
+        </w:rPr>
+      </w:pPr>
+      <w:r>
+        <w:rPr>
+          <w:rFonts w:ascii="Arial" w:hAnsi="Arial" w:cs="Arial" w:eastAsia="Arial"/>
+          <w:color w:val="000000"/>
+          <w:spacing w:val="0"/>
+          <w:position w:val="0"/>
+          <w:sz w:val="21"/>
+          <w:u w:val="single"/>
+          <w:shd w:fill="auto" w:val="clear"/>
+        </w:rPr>
+        <w:t xml:space="preserve">There is some lagging behavior when first constructing the tree. We are not sure right whether that can be got rid of. </w:t>
+      </w:r>
+    </w:p>
+    <w:p>
+      <w:pPr>
+        <w:spacing w:before="300" w:after="300" w:line="276"/>
+        <w:ind w:right="0" w:left="0" w:firstLine="0"/>
+        <w:jc w:val="left"/>
+        <w:rPr>
+          <w:rFonts w:ascii="Arial" w:hAnsi="Arial" w:cs="Arial" w:eastAsia="Arial"/>
+          <w:color w:val="000000"/>
+          <w:spacing w:val="0"/>
+          <w:position w:val="0"/>
+          <w:sz w:val="21"/>
+          <w:u w:val="single"/>
+          <w:shd w:fill="auto" w:val="clear"/>
+        </w:rPr>
+      </w:pPr>
+      <w:r>
+        <w:rPr>
+          <w:rFonts w:ascii="Arial" w:hAnsi="Arial" w:cs="Arial" w:eastAsia="Arial"/>
+          <w:color w:val="000000"/>
+          <w:spacing w:val="0"/>
+          <w:position w:val="0"/>
+          <w:sz w:val="21"/>
+          <w:u w:val="single"/>
+          <w:shd w:fill="auto" w:val="clear"/>
+        </w:rPr>
+        <w:t xml:space="preserve">Several things that may be done: 1. Changing the size of the tooltip. 2. Labeling the axis of the plot.  3. Interaction for user's input (Slider would be better than buttons)</w:t>
+      </w:r>
     </w:p>
     <w:p>
       <w:pPr>

</xml_diff>

<commit_message>
Kernel Regression not working, Kernel Density Estimation not working, will try linear in the end; Will try hovering over scatter plot
</commit_message>
<xml_diff>
--- a/Process book Updated.docx
+++ b/Process book Updated.docx
@@ -1072,24 +1072,116 @@
           <w:u w:val="single"/>
           <w:shd w:fill="auto" w:val="clear"/>
         </w:rPr>
-        <w:t xml:space="preserve">Several things that may be done: 1. Changing the size of the tooltip. 2. Labeling the axis of the plot.  3. Interaction for user's input (Slider would be better than buttons)</w:t>
-      </w:r>
-    </w:p>
-    <w:p>
-      <w:pPr>
-        <w:spacing w:before="300" w:after="300" w:line="276"/>
-        <w:ind w:right="0" w:left="0" w:firstLine="0"/>
-        <w:jc w:val="left"/>
-        <w:rPr>
-          <w:rFonts w:ascii="Arial" w:hAnsi="Arial" w:cs="Arial" w:eastAsia="Arial"/>
-          <w:color w:val="000000"/>
-          <w:spacing w:val="0"/>
-          <w:position w:val="0"/>
-          <w:sz w:val="21"/>
-          <w:u w:val="single"/>
-          <w:shd w:fill="auto" w:val="clear"/>
-        </w:rPr>
-      </w:pPr>
+        <w:t xml:space="preserve">Several things that may be done: 1. </w:t>
+      </w:r>
+      <w:r>
+        <w:rPr>
+          <w:rFonts w:ascii="Arial" w:hAnsi="Arial" w:cs="Arial" w:eastAsia="Arial"/>
+          <w:color w:val="000000"/>
+          <w:spacing w:val="0"/>
+          <w:position w:val="0"/>
+          <w:sz w:val="21"/>
+          <w:u w:val="single"/>
+          <w:shd w:fill="FFFF00" w:val="clear"/>
+        </w:rPr>
+        <w:t xml:space="preserve">Changing the size of the tooltip</w:t>
+      </w:r>
+      <w:r>
+        <w:rPr>
+          <w:rFonts w:ascii="Arial" w:hAnsi="Arial" w:cs="Arial" w:eastAsia="Arial"/>
+          <w:color w:val="000000"/>
+          <w:spacing w:val="0"/>
+          <w:position w:val="0"/>
+          <w:sz w:val="21"/>
+          <w:u w:val="single"/>
+          <w:shd w:fill="auto" w:val="clear"/>
+        </w:rPr>
+        <w:t xml:space="preserve">. 2. Labeling the axis of the plot.  3. Interaction for user's input (Slider would be better than buttons) 4. Hover or Brush for scatter plot. 5. Selecting attributes of dataset to visualize</w:t>
+      </w:r>
+    </w:p>
+    <w:p>
+      <w:pPr>
+        <w:spacing w:before="300" w:after="300" w:line="276"/>
+        <w:ind w:right="0" w:left="0" w:firstLine="0"/>
+        <w:jc w:val="left"/>
+        <w:rPr>
+          <w:rFonts w:ascii="Arial" w:hAnsi="Arial" w:cs="Arial" w:eastAsia="Arial"/>
+          <w:color w:val="000000"/>
+          <w:spacing w:val="0"/>
+          <w:position w:val="0"/>
+          <w:sz w:val="21"/>
+          <w:u w:val="single"/>
+          <w:shd w:fill="auto" w:val="clear"/>
+        </w:rPr>
+      </w:pPr>
+      <w:r>
+        <w:rPr>
+          <w:rFonts w:ascii="Arial" w:hAnsi="Arial" w:cs="Arial" w:eastAsia="Arial"/>
+          <w:color w:val="000000"/>
+          <w:spacing w:val="0"/>
+          <w:position w:val="0"/>
+          <w:sz w:val="21"/>
+          <w:u w:val="single"/>
+          <w:shd w:fill="auto" w:val="clear"/>
+        </w:rPr>
+        <w:t xml:space="preserve">Optional: 1. Regression Curve, 2. PCA Projection, 3. Rebuild the tree each time. </w:t>
+      </w:r>
+    </w:p>
+    <w:p>
+      <w:pPr>
+        <w:spacing w:before="300" w:after="300" w:line="276"/>
+        <w:ind w:right="0" w:left="0" w:firstLine="0"/>
+        <w:jc w:val="left"/>
+        <w:rPr>
+          <w:rFonts w:ascii="Arial" w:hAnsi="Arial" w:cs="Arial" w:eastAsia="Arial"/>
+          <w:color w:val="000000"/>
+          <w:spacing w:val="0"/>
+          <w:position w:val="0"/>
+          <w:sz w:val="21"/>
+          <w:u w:val="single"/>
+          <w:shd w:fill="auto" w:val="clear"/>
+        </w:rPr>
+      </w:pPr>
+      <w:r>
+        <w:rPr>
+          <w:rFonts w:ascii="Arial" w:hAnsi="Arial" w:cs="Arial" w:eastAsia="Arial"/>
+          <w:color w:val="000000"/>
+          <w:spacing w:val="0"/>
+          <w:position w:val="0"/>
+          <w:sz w:val="21"/>
+          <w:u w:val="single"/>
+          <w:shd w:fill="auto" w:val="clear"/>
+        </w:rPr>
+        <w:t xml:space="preserve">When any of above is done, will be highlighted yellow.</w:t>
+      </w:r>
+    </w:p>
+    <w:p>
+      <w:pPr>
+        <w:spacing w:before="300" w:after="300" w:line="276"/>
+        <w:ind w:right="0" w:left="0" w:firstLine="0"/>
+        <w:jc w:val="left"/>
+        <w:rPr>
+          <w:rFonts w:ascii="Arial" w:hAnsi="Arial" w:cs="Arial" w:eastAsia="Arial"/>
+          <w:color w:val="000000"/>
+          <w:spacing w:val="0"/>
+          <w:position w:val="0"/>
+          <w:sz w:val="21"/>
+          <w:u w:val="single"/>
+          <w:shd w:fill="auto" w:val="clear"/>
+        </w:rPr>
+      </w:pPr>
+      <w:r>
+        <w:rPr>
+          <w:rFonts w:ascii="Arial" w:hAnsi="Arial" w:cs="Arial" w:eastAsia="Arial"/>
+          <w:color w:val="000000"/>
+          <w:spacing w:val="0"/>
+          <w:position w:val="0"/>
+          <w:sz w:val="21"/>
+          <w:u w:val="single"/>
+          <w:shd w:fill="auto" w:val="clear"/>
+        </w:rPr>
+        <w:t xml:space="preserve">Tooltip size is changed. Dynamically changing the size of tooltip may be added later if we have time. </w:t>
+      </w:r>
     </w:p>
     <w:p>
       <w:pPr>

</xml_diff>

<commit_message>
Update Process Book, not tree collapse not working, may need to reconstruct the tree each time
</commit_message>
<xml_diff>
--- a/Process book Updated.docx
+++ b/Process book Updated.docx
@@ -1059,7 +1059,7 @@
           <w:position w:val="0"/>
           <w:sz w:val="21"/>
           <w:u w:val="single"/>
-          <w:shd w:fill="auto" w:val="clear"/>
+          <w:shd w:fill="FFFF00" w:val="clear"/>
         </w:rPr>
       </w:pPr>
       <w:r>
@@ -1096,7 +1096,43 @@
           <w:u w:val="single"/>
           <w:shd w:fill="auto" w:val="clear"/>
         </w:rPr>
-        <w:t xml:space="preserve">. 2. Labeling the axis of the plot.  3. Interaction for user's input (Slider would be better than buttons) 4. Hover or Brush for scatter plot. 5. Selecting attributes of dataset to visualize; 6. Create Slider</w:t>
+        <w:t xml:space="preserve">. 2. Labeling the axis of the plot.  </w:t>
+      </w:r>
+      <w:r>
+        <w:rPr>
+          <w:rFonts w:ascii="Arial" w:hAnsi="Arial" w:cs="Arial" w:eastAsia="Arial"/>
+          <w:color w:val="000000"/>
+          <w:spacing w:val="0"/>
+          <w:position w:val="0"/>
+          <w:sz w:val="21"/>
+          <w:u w:val="single"/>
+          <w:shd w:fill="FFFF00" w:val="clear"/>
+        </w:rPr>
+        <w:t xml:space="preserve">3. Interaction for user's input (Slider would be better than buttons) </w:t>
+      </w:r>
+      <w:r>
+        <w:rPr>
+          <w:rFonts w:ascii="Arial" w:hAnsi="Arial" w:cs="Arial" w:eastAsia="Arial"/>
+          <w:color w:val="000000"/>
+          <w:spacing w:val="0"/>
+          <w:position w:val="0"/>
+          <w:sz w:val="21"/>
+          <w:u w:val="single"/>
+          <w:shd w:fill="auto" w:val="clear"/>
+        </w:rPr>
+        <w:t xml:space="preserve">4. Hover or Brush for scatter plot. 5. Selecting attributes of dataset to visualize; 6. </w:t>
+      </w:r>
+      <w:r>
+        <w:rPr>
+          <w:rFonts w:ascii="Arial" w:hAnsi="Arial" w:cs="Arial" w:eastAsia="Arial"/>
+          <w:color w:val="000000"/>
+          <w:spacing w:val="0"/>
+          <w:position w:val="0"/>
+          <w:sz w:val="21"/>
+          <w:u w:val="single"/>
+          <w:shd w:fill="FFFF00" w:val="clear"/>
+        </w:rPr>
+        <w:t xml:space="preserve">Create Slider</w:t>
       </w:r>
     </w:p>
     <w:p>
@@ -1181,6 +1217,34 @@
           <w:shd w:fill="auto" w:val="clear"/>
         </w:rPr>
         <w:t xml:space="preserve">Tooltip size is changed. Dynamically changing the size of tooltip may be added later if we have time. </w:t>
+      </w:r>
+    </w:p>
+    <w:p>
+      <w:pPr>
+        <w:spacing w:before="300" w:after="300" w:line="276"/>
+        <w:ind w:right="0" w:left="0" w:firstLine="0"/>
+        <w:jc w:val="left"/>
+        <w:rPr>
+          <w:rFonts w:ascii="Arial" w:hAnsi="Arial" w:cs="Arial" w:eastAsia="Arial"/>
+          <w:color w:val="000000"/>
+          <w:spacing w:val="0"/>
+          <w:position w:val="0"/>
+          <w:sz w:val="21"/>
+          <w:u w:val="single"/>
+          <w:shd w:fill="auto" w:val="clear"/>
+        </w:rPr>
+      </w:pPr>
+      <w:r>
+        <w:rPr>
+          <w:rFonts w:ascii="Arial" w:hAnsi="Arial" w:cs="Arial" w:eastAsia="Arial"/>
+          <w:color w:val="000000"/>
+          <w:spacing w:val="0"/>
+          <w:position w:val="0"/>
+          <w:sz w:val="21"/>
+          <w:u w:val="single"/>
+          <w:shd w:fill="auto" w:val="clear"/>
+        </w:rPr>
+        <w:t xml:space="preserve">Slider is added. This part takes a while when we try to keep separation of concerns. We create an Event class that represents the slider, which should not know anything about other class. Thus the interaction part for the slider is done in Manager.js, which knows about all the classes. </w:t>
       </w:r>
     </w:p>
     <w:p>

</xml_diff>

<commit_message>
Tree rebuilt each time, but overall treenodes are changed when update, which influences the interaction on the treenode, will be fixed later
</commit_message>
<xml_diff>
--- a/Process book Updated.docx
+++ b/Process book Updated.docx
@@ -1245,6 +1245,34 @@
           <w:shd w:fill="auto" w:val="clear"/>
         </w:rPr>
         <w:t xml:space="preserve">Slider is added. This part takes a while when we try to keep separation of concerns. We create an Event class that represents the slider, which should not know anything about other class. Thus the interaction part for the slider is done in Manager.js, which knows about all the classes. </w:t>
+      </w:r>
+    </w:p>
+    <w:p>
+      <w:pPr>
+        <w:spacing w:before="300" w:after="300" w:line="276"/>
+        <w:ind w:right="0" w:left="0" w:firstLine="0"/>
+        <w:jc w:val="left"/>
+        <w:rPr>
+          <w:rFonts w:ascii="Arial" w:hAnsi="Arial" w:cs="Arial" w:eastAsia="Arial"/>
+          <w:color w:val="000000"/>
+          <w:spacing w:val="0"/>
+          <w:position w:val="0"/>
+          <w:sz w:val="21"/>
+          <w:u w:val="single"/>
+          <w:shd w:fill="auto" w:val="clear"/>
+        </w:rPr>
+      </w:pPr>
+      <w:r>
+        <w:rPr>
+          <w:rFonts w:ascii="Arial" w:hAnsi="Arial" w:cs="Arial" w:eastAsia="Arial"/>
+          <w:color w:val="000000"/>
+          <w:spacing w:val="0"/>
+          <w:position w:val="0"/>
+          <w:sz w:val="21"/>
+          <w:u w:val="single"/>
+          <w:shd w:fill="auto" w:val="clear"/>
+        </w:rPr>
+        <w:t xml:space="preserve">We try to reconstruct the tree each time by setting a filter on each node and flip the attribute between children and _children. In this way the tree layout would also update based on the current tree. However, this increases runtime compared with the previous method. However, there is a problem. If a new tree is constructed each time, it will lose the information of the previous node. Then we cannot listen to the change on the treenodes since the nodes are removed each time. Right now we are thinking of a way to solve this issue. </w:t>
       </w:r>
     </w:p>
     <w:p>

</xml_diff>

<commit_message>
Find a bug with the slider(or treeupdate) since it can only update continuously and takes a lot of time when tree grows. Need to fix it
</commit_message>
<xml_diff>
--- a/Process book Updated.docx
+++ b/Process book Updated.docx
@@ -1147,20 +1147,32 @@
           <w:position w:val="0"/>
           <w:sz w:val="21"/>
           <w:u w:val="single"/>
-          <w:shd w:fill="auto" w:val="clear"/>
-        </w:rPr>
-      </w:pPr>
-      <w:r>
-        <w:rPr>
-          <w:rFonts w:ascii="Arial" w:hAnsi="Arial" w:cs="Arial" w:eastAsia="Arial"/>
-          <w:color w:val="000000"/>
-          <w:spacing w:val="0"/>
-          <w:position w:val="0"/>
-          <w:sz w:val="21"/>
-          <w:u w:val="single"/>
-          <w:shd w:fill="auto" w:val="clear"/>
-        </w:rPr>
-        <w:t xml:space="preserve">Optional: 1. Regression Curve, 2. PCA Projection, 3. Rebuild the tree each time. </w:t>
+          <w:shd w:fill="FFFF00" w:val="clear"/>
+        </w:rPr>
+      </w:pPr>
+      <w:r>
+        <w:rPr>
+          <w:rFonts w:ascii="Arial" w:hAnsi="Arial" w:cs="Arial" w:eastAsia="Arial"/>
+          <w:color w:val="000000"/>
+          <w:spacing w:val="0"/>
+          <w:position w:val="0"/>
+          <w:sz w:val="21"/>
+          <w:u w:val="single"/>
+          <w:shd w:fill="auto" w:val="clear"/>
+        </w:rPr>
+        <w:t xml:space="preserve">Optional: 1. Regression Curve, 2. PCA Projection, </w:t>
+      </w:r>
+      <w:r>
+        <w:rPr>
+          <w:rFonts w:ascii="Arial" w:hAnsi="Arial" w:cs="Arial" w:eastAsia="Arial"/>
+          <w:color w:val="000000"/>
+          <w:spacing w:val="0"/>
+          <w:position w:val="0"/>
+          <w:sz w:val="21"/>
+          <w:u w:val="single"/>
+          <w:shd w:fill="FFFF00" w:val="clear"/>
+        </w:rPr>
+        <w:t xml:space="preserve">3. Rebuild the tree each time. </w:t>
       </w:r>
     </w:p>
     <w:p>
@@ -1290,6 +1302,46 @@
           <w:shd w:fill="auto" w:val="clear"/>
         </w:rPr>
       </w:pPr>
+      <w:r>
+        <w:rPr>
+          <w:rFonts w:ascii="Arial" w:hAnsi="Arial" w:cs="Arial" w:eastAsia="Arial"/>
+          <w:color w:val="000000"/>
+          <w:spacing w:val="0"/>
+          <w:position w:val="0"/>
+          <w:sz w:val="21"/>
+          <w:u w:val="single"/>
+          <w:shd w:fill="auto" w:val="clear"/>
+        </w:rPr>
+        <w:t xml:space="preserve">We rewrite the update function for the tree, such that tree is rebuilt each time, which leads to better layout for the tree. We also uses classes instead od removing and appending each time, which would give better runtime. We also add more interactions on the tree and separate clicking with double clicking. Right now when users click on the tree, plots are updated. When users double click on the tree, the corresponding node would open or collapse. </w:t>
+      </w:r>
+    </w:p>
+    <w:p>
+      <w:pPr>
+        <w:spacing w:before="300" w:after="300" w:line="276"/>
+        <w:ind w:right="0" w:left="0" w:firstLine="0"/>
+        <w:jc w:val="left"/>
+        <w:rPr>
+          <w:rFonts w:ascii="Arial" w:hAnsi="Arial" w:cs="Arial" w:eastAsia="Arial"/>
+          <w:color w:val="000000"/>
+          <w:spacing w:val="0"/>
+          <w:position w:val="0"/>
+          <w:sz w:val="21"/>
+          <w:u w:val="single"/>
+          <w:shd w:fill="auto" w:val="clear"/>
+        </w:rPr>
+      </w:pPr>
+      <w:r>
+        <w:rPr>
+          <w:rFonts w:ascii="Arial" w:hAnsi="Arial" w:cs="Arial" w:eastAsia="Arial"/>
+          <w:color w:val="000000"/>
+          <w:spacing w:val="0"/>
+          <w:position w:val="0"/>
+          <w:sz w:val="21"/>
+          <w:u w:val="single"/>
+          <w:shd w:fill="auto" w:val="clear"/>
+        </w:rPr>
+        <w:t xml:space="preserve">We will now focus on the interaction on the plot. </w:t>
+      </w:r>
     </w:p>
     <w:p>
       <w:pPr>

</xml_diff>

<commit_message>
Added interaction in Scatter Plot
</commit_message>
<xml_diff>
--- a/Process book Updated.docx
+++ b/Process book Updated.docx
@@ -1358,6 +1358,18 @@
           <w:shd w:fill="auto" w:val="clear"/>
         </w:rPr>
       </w:pPr>
+      <w:r>
+        <w:rPr>
+          <w:rFonts w:ascii="Arial" w:hAnsi="Arial" w:cs="Arial" w:eastAsia="Arial"/>
+          <w:color w:val="000000"/>
+          <w:spacing w:val="0"/>
+          <w:position w:val="0"/>
+          <w:sz w:val="21"/>
+          <w:u w:val="single"/>
+          <w:shd w:fill="auto" w:val="clear"/>
+        </w:rPr>
+        <w:t xml:space="preserve">There is a bug with the treeupdate function, which is shown when the slider is used. We will worry about this in the end. </w:t>
+      </w:r>
     </w:p>
     <w:p>
       <w:pPr>

</xml_diff>